<commit_message>
minor changes to ideal meters lab
</commit_message>
<xml_diff>
--- a/StudentGuideModule2/resistance_ideal_meters/ideal_battery.docx
+++ b/StudentGuideModule2/resistance_ideal_meters/ideal_battery.docx
@@ -31,15 +31,241 @@
         <mc:AlternateContent>
           <mc:Choice Requires="wps">
             <w:drawing>
+              <wp:anchor distT="0" distB="0" distL="114300" distR="114300" simplePos="0" relativeHeight="251662848" behindDoc="0" locked="0" layoutInCell="1" allowOverlap="1" wp14:anchorId="36BD4E3F" wp14:editId="176F9E2E">
+                <wp:simplePos x="0" y="0"/>
+                <wp:positionH relativeFrom="column">
+                  <wp:posOffset>960120</wp:posOffset>
+                </wp:positionH>
+                <wp:positionV relativeFrom="paragraph">
+                  <wp:posOffset>200660</wp:posOffset>
+                </wp:positionV>
+                <wp:extent cx="910590" cy="312420"/>
+                <wp:effectExtent l="0" t="0" r="0" b="0"/>
+                <wp:wrapNone/>
+                <wp:docPr id="4" name="Text Box 4"/>
+                <wp:cNvGraphicFramePr/>
+                <a:graphic xmlns:a="http://schemas.openxmlformats.org/drawingml/2006/main">
+                  <a:graphicData uri="http://schemas.microsoft.com/office/word/2010/wordprocessingShape">
+                    <wps:wsp>
+                      <wps:cNvSpPr txBox="1"/>
+                      <wps:spPr>
+                        <a:xfrm>
+                          <a:off x="0" y="0"/>
+                          <a:ext cx="910590" cy="312420"/>
+                        </a:xfrm>
+                        <a:prstGeom prst="rect">
+                          <a:avLst/>
+                        </a:prstGeom>
+                        <a:noFill/>
+                        <a:ln w="6350">
+                          <a:noFill/>
+                        </a:ln>
+                      </wps:spPr>
+                      <wps:txbx>
+                        <w:txbxContent>
+                          <w:p>
+                            <w:pPr>
+                              <w:rPr>
+                                <w:sz w:val="20"/>
+                              </w:rPr>
+                            </w:pPr>
+                            <m:oMathPara>
+                              <m:oMath>
+                                <m:sSub>
+                                  <m:sSubPr>
+                                    <m:ctrlPr>
+                                      <w:rPr>
+                                        <w:rFonts w:ascii="Cambria Math" w:hAnsi="Cambria Math"/>
+                                        <w:i/>
+                                        <w:sz w:val="20"/>
+                                      </w:rPr>
+                                    </m:ctrlPr>
+                                  </m:sSubPr>
+                                  <m:e>
+                                    <m:r>
+                                      <w:rPr>
+                                        <w:rFonts w:ascii="Cambria Math" w:hAnsi="Cambria Math"/>
+                                        <w:sz w:val="20"/>
+                                      </w:rPr>
+                                      <m:t>R</m:t>
+                                    </m:r>
+                                  </m:e>
+                                  <m:sub>
+                                    <m:r>
+                                      <m:rPr>
+                                        <m:nor/>
+                                      </m:rPr>
+                                      <w:rPr>
+                                        <w:rFonts w:ascii="Cambria Math" w:hAnsi="Cambria Math"/>
+                                        <w:sz w:val="20"/>
+                                      </w:rPr>
+                                      <m:t>load</m:t>
+                                    </m:r>
+                                  </m:sub>
+                                </m:sSub>
+                                <m:r>
+                                  <w:rPr>
+                                    <w:rFonts w:ascii="Cambria Math" w:hAnsi="Cambria Math"/>
+                                    <w:sz w:val="20"/>
+                                  </w:rPr>
+                                  <m:t>=</m:t>
+                                </m:r>
+                                <m:r>
+                                  <w:rPr>
+                                    <w:rFonts w:ascii="Cambria Math" w:hAnsi="Cambria Math"/>
+                                    <w:sz w:val="20"/>
+                                  </w:rPr>
+                                  <m:t>10</m:t>
+                                </m:r>
+                                <m:r>
+                                  <w:rPr>
+                                    <w:rFonts w:ascii="Cambria Math" w:eastAsiaTheme="minorEastAsia" w:hAnsi="Cambria Math"/>
+                                    <w:sz w:val="20"/>
+                                  </w:rPr>
+                                  <m:t xml:space="preserve"> </m:t>
+                                </m:r>
+                                <m:r>
+                                  <m:rPr>
+                                    <m:sty m:val="p"/>
+                                  </m:rPr>
+                                  <w:rPr>
+                                    <w:rFonts w:ascii="Cambria Math" w:eastAsiaTheme="minorEastAsia" w:hAnsi="Cambria Math"/>
+                                    <w:sz w:val="20"/>
+                                  </w:rPr>
+                                  <m:t xml:space="preserve">Ω </m:t>
+                                </m:r>
+                              </m:oMath>
+                            </m:oMathPara>
+                          </w:p>
+                        </w:txbxContent>
+                      </wps:txbx>
+                      <wps:bodyPr rot="0" spcFirstLastPara="0" vertOverflow="overflow" horzOverflow="overflow" vert="horz" wrap="square" lIns="91440" tIns="45720" rIns="91440" bIns="45720" numCol="1" spcCol="0" rtlCol="0" fromWordArt="0" anchor="t" anchorCtr="0" forceAA="0" compatLnSpc="1">
+                        <a:prstTxWarp prst="textNoShape">
+                          <a:avLst/>
+                        </a:prstTxWarp>
+                        <a:noAutofit/>
+                      </wps:bodyPr>
+                    </wps:wsp>
+                  </a:graphicData>
+                </a:graphic>
+                <wp14:sizeRelH relativeFrom="margin">
+                  <wp14:pctWidth>0</wp14:pctWidth>
+                </wp14:sizeRelH>
+                <wp14:sizeRelV relativeFrom="margin">
+                  <wp14:pctHeight>0</wp14:pctHeight>
+                </wp14:sizeRelV>
+              </wp:anchor>
+            </w:drawing>
+          </mc:Choice>
+          <mc:Fallback>
+            <w:pict>
+              <v:shapetype w14:anchorId="36BD4E3F" id="_x0000_t202" coordsize="21600,21600" o:spt="202" path="m,l,21600r21600,l21600,xe">
+                <v:stroke joinstyle="miter"/>
+                <v:path gradientshapeok="t" o:connecttype="rect"/>
+              </v:shapetype>
+              <v:shape id="Text Box 4" o:spid="_x0000_s1026" type="#_x0000_t202" style="position:absolute;margin-left:75.6pt;margin-top:15.8pt;width:71.7pt;height:24.6pt;z-index:251662848;visibility:visible;mso-wrap-style:square;mso-width-percent:0;mso-height-percent:0;mso-wrap-distance-left:9pt;mso-wrap-distance-top:0;mso-wrap-distance-right:9pt;mso-wrap-distance-bottom:0;mso-position-horizontal:absolute;mso-position-horizontal-relative:text;mso-position-vertical:absolute;mso-position-vertical-relative:text;mso-width-percent:0;mso-height-percent:0;mso-width-relative:margin;mso-height-relative:margin;v-text-anchor:top" o:gfxdata="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" filled="f" stroked="f" strokeweight=".5pt">
+                <v:textbox>
+                  <w:txbxContent>
+                    <w:p>
+                      <w:pPr>
+                        <w:rPr>
+                          <w:sz w:val="20"/>
+                        </w:rPr>
+                      </w:pPr>
+                      <m:oMathPara>
+                        <m:oMath>
+                          <m:sSub>
+                            <m:sSubPr>
+                              <m:ctrlPr>
+                                <w:rPr>
+                                  <w:rFonts w:ascii="Cambria Math" w:hAnsi="Cambria Math"/>
+                                  <w:i/>
+                                  <w:sz w:val="20"/>
+                                </w:rPr>
+                              </m:ctrlPr>
+                            </m:sSubPr>
+                            <m:e>
+                              <m:r>
+                                <w:rPr>
+                                  <w:rFonts w:ascii="Cambria Math" w:hAnsi="Cambria Math"/>
+                                  <w:sz w:val="20"/>
+                                </w:rPr>
+                                <m:t>R</m:t>
+                              </m:r>
+                            </m:e>
+                            <m:sub>
+                              <m:r>
+                                <m:rPr>
+                                  <m:nor/>
+                                </m:rPr>
+                                <w:rPr>
+                                  <w:rFonts w:ascii="Cambria Math" w:hAnsi="Cambria Math"/>
+                                  <w:sz w:val="20"/>
+                                </w:rPr>
+                                <m:t>load</m:t>
+                              </m:r>
+                            </m:sub>
+                          </m:sSub>
+                          <m:r>
+                            <w:rPr>
+                              <w:rFonts w:ascii="Cambria Math" w:hAnsi="Cambria Math"/>
+                              <w:sz w:val="20"/>
+                            </w:rPr>
+                            <m:t>=</m:t>
+                          </m:r>
+                          <m:r>
+                            <w:rPr>
+                              <w:rFonts w:ascii="Cambria Math" w:hAnsi="Cambria Math"/>
+                              <w:sz w:val="20"/>
+                            </w:rPr>
+                            <m:t>10</m:t>
+                          </m:r>
+                          <m:r>
+                            <w:rPr>
+                              <w:rFonts w:ascii="Cambria Math" w:eastAsiaTheme="minorEastAsia" w:hAnsi="Cambria Math"/>
+                              <w:sz w:val="20"/>
+                            </w:rPr>
+                            <m:t xml:space="preserve"> </m:t>
+                          </m:r>
+                          <m:r>
+                            <m:rPr>
+                              <m:sty m:val="p"/>
+                            </m:rPr>
+                            <w:rPr>
+                              <w:rFonts w:ascii="Cambria Math" w:eastAsiaTheme="minorEastAsia" w:hAnsi="Cambria Math"/>
+                              <w:sz w:val="20"/>
+                            </w:rPr>
+                            <m:t xml:space="preserve">Ω </m:t>
+                          </m:r>
+                        </m:oMath>
+                      </m:oMathPara>
+                    </w:p>
+                  </w:txbxContent>
+                </v:textbox>
+              </v:shape>
+            </w:pict>
+          </mc:Fallback>
+        </mc:AlternateContent>
+      </w:r>
+      <w:r>
+        <w:rPr>
+          <w:rFonts w:ascii="Times New Roman" w:hAnsi="Times New Roman" w:cs="Times New Roman"/>
+          <w:noProof/>
+          <w:sz w:val="24"/>
+          <w:szCs w:val="24"/>
+        </w:rPr>
+        <mc:AlternateContent>
+          <mc:Choice Requires="wps">
+            <w:drawing>
               <wp:anchor distT="0" distB="0" distL="114300" distR="114300" simplePos="0" relativeHeight="251652608" behindDoc="0" locked="0" layoutInCell="1" allowOverlap="1">
                 <wp:simplePos x="0" y="0"/>
                 <wp:positionH relativeFrom="column">
-                  <wp:posOffset>-401897</wp:posOffset>
+                  <wp:posOffset>-599440</wp:posOffset>
                 </wp:positionH>
                 <wp:positionV relativeFrom="paragraph">
-                  <wp:posOffset>208280</wp:posOffset>
+                  <wp:posOffset>223520</wp:posOffset>
                 </wp:positionV>
-                <wp:extent cx="914400" cy="339436"/>
+                <wp:extent cx="914400" cy="339090"/>
                 <wp:effectExtent l="0" t="0" r="0" b="3810"/>
                 <wp:wrapNone/>
                 <wp:docPr id="2" name="Text Box 2"/>
@@ -51,7 +277,7 @@
                       <wps:spPr>
                         <a:xfrm>
                           <a:off x="0" y="0"/>
-                          <a:ext cx="914400" cy="339436"/>
+                          <a:ext cx="914400" cy="339090"/>
                         </a:xfrm>
                         <a:prstGeom prst="rect">
                           <a:avLst/>
@@ -70,6 +296,16 @@
                               </w:rPr>
                             </w:pPr>
                             <m:oMath>
+                              <m:r>
+                                <m:rPr>
+                                  <m:scr m:val="script"/>
+                                </m:rPr>
+                                <w:rPr>
+                                  <w:rFonts w:ascii="Cambria Math" w:hAnsi="Cambria Math"/>
+                                  <w:sz w:val="20"/>
+                                </w:rPr>
+                                <m:t>E=</m:t>
+                              </m:r>
                               <m:r>
                                 <w:rPr>
                                   <w:rFonts w:ascii="Cambria Math" w:hAnsi="Cambria Math"/>
@@ -125,11 +361,7 @@
           </mc:Choice>
           <mc:Fallback>
             <w:pict>
-              <v:shapetype id="_x0000_t202" coordsize="21600,21600" o:spt="202" path="m,l,21600r21600,l21600,xe">
-                <v:stroke joinstyle="miter"/>
-                <v:path gradientshapeok="t" o:connecttype="rect"/>
-              </v:shapetype>
-              <v:shape id="Text Box 2" o:spid="_x0000_s1026" type="#_x0000_t202" style="position:absolute;margin-left:-31.65pt;margin-top:16.4pt;width:1in;height:26.75pt;z-index:251652608;visibility:visible;mso-wrap-style:square;mso-width-percent:0;mso-height-percent:0;mso-wrap-distance-left:9pt;mso-wrap-distance-top:0;mso-wrap-distance-right:9pt;mso-wrap-distance-bottom:0;mso-position-horizontal:absolute;mso-position-horizontal-relative:text;mso-position-vertical:absolute;mso-position-vertical-relative:text;mso-width-percent:0;mso-height-percent:0;mso-width-relative:margin;mso-height-relative:margin;v-text-anchor:top" o:gfxdata="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" filled="f" stroked="f" strokeweight=".5pt">
+              <v:shape id="Text Box 2" o:spid="_x0000_s1027" type="#_x0000_t202" style="position:absolute;margin-left:-47.2pt;margin-top:17.6pt;width:1in;height:26.7pt;z-index:251652608;visibility:visible;mso-wrap-style:square;mso-width-percent:0;mso-height-percent:0;mso-wrap-distance-left:9pt;mso-wrap-distance-top:0;mso-wrap-distance-right:9pt;mso-wrap-distance-bottom:0;mso-position-horizontal:absolute;mso-position-horizontal-relative:text;mso-position-vertical:absolute;mso-position-vertical-relative:text;mso-width-percent:0;mso-height-percent:0;mso-width-relative:margin;mso-height-relative:margin;v-text-anchor:top" o:gfxdata="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" filled="f" stroked="f" strokeweight=".5pt">
                 <v:textbox>
                   <w:txbxContent>
                     <w:p>
@@ -139,6 +371,16 @@
                         </w:rPr>
                       </w:pPr>
                       <m:oMath>
+                        <m:r>
+                          <m:rPr>
+                            <m:scr m:val="script"/>
+                          </m:rPr>
+                          <w:rPr>
+                            <w:rFonts w:ascii="Cambria Math" w:hAnsi="Cambria Math"/>
+                            <w:sz w:val="20"/>
+                          </w:rPr>
+                          <m:t>E=</m:t>
+                        </m:r>
                         <m:r>
                           <w:rPr>
                             <w:rFonts w:ascii="Cambria Math" w:hAnsi="Cambria Math"/>
@@ -162,262 +404,6 @@
                             <w:sz w:val="20"/>
                           </w:rPr>
                           <m:t>V</m:t>
-                        </m:r>
-                      </m:oMath>
-                      <w:r>
-                        <w:rPr>
-                          <w:rFonts w:eastAsiaTheme="minorEastAsia"/>
-                          <w:sz w:val="20"/>
-                        </w:rPr>
-                        <w:t xml:space="preserve"> </w:t>
-                      </w:r>
-                    </w:p>
-                  </w:txbxContent>
-                </v:textbox>
-              </v:shape>
-            </w:pict>
-          </mc:Fallback>
-        </mc:AlternateContent>
-      </w:r>
-      <w:r>
-        <w:rPr>
-          <w:rFonts w:ascii="Times New Roman" w:hAnsi="Times New Roman" w:cs="Times New Roman"/>
-          <w:noProof/>
-          <w:sz w:val="24"/>
-          <w:szCs w:val="24"/>
-        </w:rPr>
-        <mc:AlternateContent>
-          <mc:Choice Requires="wps">
-            <w:drawing>
-              <wp:anchor distT="0" distB="0" distL="114300" distR="114300" simplePos="0" relativeHeight="251662848" behindDoc="0" locked="0" layoutInCell="1" allowOverlap="1" wp14:anchorId="36BD4E3F" wp14:editId="176F9E2E">
-                <wp:simplePos x="0" y="0"/>
-                <wp:positionH relativeFrom="column">
-                  <wp:posOffset>1010343</wp:posOffset>
-                </wp:positionH>
-                <wp:positionV relativeFrom="paragraph">
-                  <wp:posOffset>98829</wp:posOffset>
-                </wp:positionV>
-                <wp:extent cx="533400" cy="547254"/>
-                <wp:effectExtent l="0" t="0" r="0" b="5715"/>
-                <wp:wrapNone/>
-                <wp:docPr id="4" name="Text Box 4"/>
-                <wp:cNvGraphicFramePr/>
-                <a:graphic xmlns:a="http://schemas.openxmlformats.org/drawingml/2006/main">
-                  <a:graphicData uri="http://schemas.microsoft.com/office/word/2010/wordprocessingShape">
-                    <wps:wsp>
-                      <wps:cNvSpPr txBox="1"/>
-                      <wps:spPr>
-                        <a:xfrm>
-                          <a:off x="0" y="0"/>
-                          <a:ext cx="533400" cy="547254"/>
-                        </a:xfrm>
-                        <a:prstGeom prst="rect">
-                          <a:avLst/>
-                        </a:prstGeom>
-                        <a:noFill/>
-                        <a:ln w="6350">
-                          <a:noFill/>
-                        </a:ln>
-                      </wps:spPr>
-                      <wps:txbx>
-                        <w:txbxContent>
-                          <w:p>
-                            <w:pPr>
-                              <w:rPr>
-                                <w:sz w:val="20"/>
-                              </w:rPr>
-                            </w:pPr>
-                            <m:oMath>
-                              <m:sSub>
-                                <m:sSubPr>
-                                  <m:ctrlPr>
-                                    <w:rPr>
-                                      <w:rFonts w:ascii="Cambria Math" w:hAnsi="Cambria Math"/>
-                                      <w:i/>
-                                      <w:sz w:val="20"/>
-                                    </w:rPr>
-                                  </m:ctrlPr>
-                                </m:sSubPr>
-                                <m:e>
-                                  <m:r>
-                                    <w:rPr>
-                                      <w:rFonts w:ascii="Cambria Math" w:hAnsi="Cambria Math"/>
-                                      <w:sz w:val="20"/>
-                                    </w:rPr>
-                                    <m:t>R</m:t>
-                                  </m:r>
-                                </m:e>
-                                <m:sub>
-                                  <m:r>
-                                    <m:rPr>
-                                      <m:nor/>
-                                    </m:rPr>
-                                    <w:rPr>
-                                      <w:rFonts w:ascii="Cambria Math" w:hAnsi="Cambria Math"/>
-                                      <w:sz w:val="20"/>
-                                    </w:rPr>
-                                    <m:t>load</m:t>
-                                  </m:r>
-                                </m:sub>
-                              </m:sSub>
-                            </m:oMath>
-                            <w:r>
-                              <w:rPr>
-                                <w:rFonts w:eastAsiaTheme="minorEastAsia"/>
-                                <w:sz w:val="20"/>
-                              </w:rPr>
-                              <w:t xml:space="preserve"> </w:t>
-                            </w:r>
-                            <m:oMath>
-                              <m:r>
-                                <m:rPr>
-                                  <m:sty m:val="p"/>
-                                </m:rPr>
-                                <w:rPr>
-                                  <w:rFonts w:ascii="Cambria Math" w:hAnsi="Cambria Math"/>
-                                  <w:sz w:val="20"/>
-                                </w:rPr>
-                                <w:br/>
-                              </m:r>
-                              <m:r>
-                                <w:rPr>
-                                  <w:rFonts w:ascii="Cambria Math" w:hAnsi="Cambria Math"/>
-                                  <w:sz w:val="20"/>
-                                </w:rPr>
-                                <m:t>10</m:t>
-                              </m:r>
-                              <m:r>
-                                <w:rPr>
-                                  <w:rFonts w:ascii="Cambria Math" w:eastAsiaTheme="minorEastAsia" w:hAnsi="Cambria Math"/>
-                                  <w:sz w:val="20"/>
-                                </w:rPr>
-                                <m:t xml:space="preserve"> </m:t>
-                              </m:r>
-                              <m:r>
-                                <m:rPr>
-                                  <m:sty m:val="p"/>
-                                </m:rPr>
-                                <w:rPr>
-                                  <w:rFonts w:ascii="Cambria Math" w:eastAsiaTheme="minorEastAsia" w:hAnsi="Cambria Math"/>
-                                  <w:sz w:val="20"/>
-                                </w:rPr>
-                                <m:t>Ω</m:t>
-                              </m:r>
-                            </m:oMath>
-                            <w:r>
-                              <w:rPr>
-                                <w:rFonts w:eastAsiaTheme="minorEastAsia"/>
-                                <w:sz w:val="20"/>
-                              </w:rPr>
-                              <w:t xml:space="preserve"> </w:t>
-                            </w:r>
-                          </w:p>
-                        </w:txbxContent>
-                      </wps:txbx>
-                      <wps:bodyPr rot="0" spcFirstLastPara="0" vertOverflow="overflow" horzOverflow="overflow" vert="horz" wrap="square" lIns="91440" tIns="45720" rIns="91440" bIns="45720" numCol="1" spcCol="0" rtlCol="0" fromWordArt="0" anchor="t" anchorCtr="0" forceAA="0" compatLnSpc="1">
-                        <a:prstTxWarp prst="textNoShape">
-                          <a:avLst/>
-                        </a:prstTxWarp>
-                        <a:noAutofit/>
-                      </wps:bodyPr>
-                    </wps:wsp>
-                  </a:graphicData>
-                </a:graphic>
-                <wp14:sizeRelH relativeFrom="margin">
-                  <wp14:pctWidth>0</wp14:pctWidth>
-                </wp14:sizeRelH>
-                <wp14:sizeRelV relativeFrom="margin">
-                  <wp14:pctHeight>0</wp14:pctHeight>
-                </wp14:sizeRelV>
-              </wp:anchor>
-            </w:drawing>
-          </mc:Choice>
-          <mc:Fallback>
-            <w:pict>
-              <v:shape w14:anchorId="36BD4E3F" id="Text Box 4" o:spid="_x0000_s1027" type="#_x0000_t202" style="position:absolute;margin-left:79.55pt;margin-top:7.8pt;width:42pt;height:43.1pt;z-index:251662848;visibility:visible;mso-wrap-style:square;mso-width-percent:0;mso-height-percent:0;mso-wrap-distance-left:9pt;mso-wrap-distance-top:0;mso-wrap-distance-right:9pt;mso-wrap-distance-bottom:0;mso-position-horizontal:absolute;mso-position-horizontal-relative:text;mso-position-vertical:absolute;mso-position-vertical-relative:text;mso-width-percent:0;mso-height-percent:0;mso-width-relative:margin;mso-height-relative:margin;v-text-anchor:top" o:gfxdata="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" filled="f" stroked="f" strokeweight=".5pt">
-                <v:textbox>
-                  <w:txbxContent>
-                    <w:p>
-                      <w:pPr>
-                        <w:rPr>
-                          <w:sz w:val="20"/>
-                        </w:rPr>
-                      </w:pPr>
-                      <m:oMath>
-                        <m:sSub>
-                          <m:sSubPr>
-                            <m:ctrlPr>
-                              <w:rPr>
-                                <w:rFonts w:ascii="Cambria Math" w:hAnsi="Cambria Math"/>
-                                <w:i/>
-                                <w:sz w:val="20"/>
-                              </w:rPr>
-                            </m:ctrlPr>
-                          </m:sSubPr>
-                          <m:e>
-                            <m:r>
-                              <w:rPr>
-                                <w:rFonts w:ascii="Cambria Math" w:hAnsi="Cambria Math"/>
-                                <w:sz w:val="20"/>
-                              </w:rPr>
-                              <m:t>R</m:t>
-                            </m:r>
-                          </m:e>
-                          <m:sub>
-                            <m:r>
-                              <m:rPr>
-                                <m:nor/>
-                              </m:rPr>
-                              <w:rPr>
-                                <w:rFonts w:ascii="Cambria Math" w:hAnsi="Cambria Math"/>
-                                <w:sz w:val="20"/>
-                              </w:rPr>
-                              <m:t>load</m:t>
-                            </m:r>
-                          </m:sub>
-                        </m:sSub>
-                      </m:oMath>
-                      <w:r>
-                        <w:rPr>
-                          <w:rFonts w:eastAsiaTheme="minorEastAsia"/>
-                          <w:sz w:val="20"/>
-                        </w:rPr>
-                        <w:t xml:space="preserve"> </w:t>
-                      </w:r>
-                      <m:oMath>
-                        <m:r>
-                          <m:rPr>
-                            <m:sty m:val="p"/>
-                          </m:rPr>
-                          <w:rPr>
-                            <w:rFonts w:ascii="Cambria Math" w:hAnsi="Cambria Math"/>
-                            <w:sz w:val="20"/>
-                          </w:rPr>
-                          <w:br/>
-                        </m:r>
-                        <m:r>
-                          <w:rPr>
-                            <w:rFonts w:ascii="Cambria Math" w:hAnsi="Cambria Math"/>
-                            <w:sz w:val="20"/>
-                          </w:rPr>
-                          <m:t>10</m:t>
-                        </m:r>
-                        <m:r>
-                          <w:rPr>
-                            <w:rFonts w:ascii="Cambria Math" w:eastAsiaTheme="minorEastAsia" w:hAnsi="Cambria Math"/>
-                            <w:sz w:val="20"/>
-                          </w:rPr>
-                          <m:t xml:space="preserve"> </m:t>
-                        </m:r>
-                        <m:r>
-                          <m:rPr>
-                            <m:sty m:val="p"/>
-                          </m:rPr>
-                          <w:rPr>
-                            <w:rFonts w:ascii="Cambria Math" w:eastAsiaTheme="minorEastAsia" w:hAnsi="Cambria Math"/>
-                            <w:sz w:val="20"/>
-                          </w:rPr>
-                          <m:t>Ω</m:t>
                         </m:r>
                       </m:oMath>
                       <w:r>
@@ -647,6 +633,7 @@
     <w:lsdException w:name="HTML Sample" w:semiHidden="1" w:unhideWhenUsed="1"/>
     <w:lsdException w:name="HTML Typewriter" w:semiHidden="1" w:unhideWhenUsed="1"/>
     <w:lsdException w:name="HTML Variable" w:semiHidden="1" w:unhideWhenUsed="1"/>
+    <w:lsdException w:name="Normal Table" w:semiHidden="1" w:unhideWhenUsed="1"/>
     <w:lsdException w:name="annotation subject" w:semiHidden="1" w:unhideWhenUsed="1"/>
     <w:lsdException w:name="No List" w:semiHidden="1" w:unhideWhenUsed="1"/>
     <w:lsdException w:name="Outline List 1" w:semiHidden="1" w:unhideWhenUsed="1"/>
@@ -690,8 +677,10 @@
     <w:lsdException w:name="Table Elegant" w:semiHidden="1" w:unhideWhenUsed="1"/>
     <w:lsdException w:name="Table Professional" w:semiHidden="1" w:unhideWhenUsed="1"/>
     <w:lsdException w:name="Table Subtle 1" w:semiHidden="1" w:unhideWhenUsed="1"/>
+    <w:lsdException w:name="Table Subtle 2" w:semiHidden="1" w:unhideWhenUsed="1"/>
     <w:lsdException w:name="Table Web 1" w:semiHidden="1" w:unhideWhenUsed="1"/>
     <w:lsdException w:name="Table Web 2" w:semiHidden="1" w:unhideWhenUsed="1"/>
+    <w:lsdException w:name="Table Web 3" w:semiHidden="1" w:unhideWhenUsed="1"/>
     <w:lsdException w:name="Balloon Text" w:semiHidden="1" w:unhideWhenUsed="1"/>
     <w:lsdException w:name="Table Grid" w:uiPriority="59"/>
     <w:lsdException w:name="Table Theme" w:semiHidden="1" w:unhideWhenUsed="1"/>

</xml_diff>